<commit_message>
Final Push before submission
Or at least I hope this is the final push....
</commit_message>
<xml_diff>
--- a/CAB403_Report_Distributed_Systems-n9476512.docx
+++ b/CAB403_Report_Distributed_Systems-n9476512.docx
@@ -10,9 +10,118 @@
           <w:docPartUnique/>
         </w:docPartObj>
       </w:sdtPr>
+      <w:sdtEndPr/>
       <w:sdtContent>
         <w:p/>
         <w:p>
+          <w:r>
+            <w:rPr>
+              <w:noProof/>
+            </w:rPr>
+            <mc:AlternateContent>
+              <mc:Choice Requires="wps">
+                <w:drawing>
+                  <wp:anchor distT="45720" distB="45720" distL="114300" distR="114300" simplePos="0" relativeHeight="251662336" behindDoc="0" locked="0" layoutInCell="1" allowOverlap="1" wp14:anchorId="1F66F997" wp14:editId="3B7F6505">
+                    <wp:simplePos x="0" y="0"/>
+                    <wp:positionH relativeFrom="column">
+                      <wp:posOffset>352425</wp:posOffset>
+                    </wp:positionH>
+                    <wp:positionV relativeFrom="paragraph">
+                      <wp:posOffset>5962650</wp:posOffset>
+                    </wp:positionV>
+                    <wp:extent cx="4419600" cy="1404620"/>
+                    <wp:effectExtent l="0" t="0" r="0" b="0"/>
+                    <wp:wrapSquare wrapText="bothSides"/>
+                    <wp:docPr id="217" name="Text Box 2"/>
+                    <wp:cNvGraphicFramePr>
+                      <a:graphicFrameLocks xmlns:a="http://schemas.openxmlformats.org/drawingml/2006/main"/>
+                    </wp:cNvGraphicFramePr>
+                    <a:graphic xmlns:a="http://schemas.openxmlformats.org/drawingml/2006/main">
+                      <a:graphicData uri="http://schemas.microsoft.com/office/word/2010/wordprocessingShape">
+                        <wps:wsp>
+                          <wps:cNvSpPr txBox="1">
+                            <a:spLocks noChangeArrowheads="1"/>
+                          </wps:cNvSpPr>
+                          <wps:spPr bwMode="auto">
+                            <a:xfrm>
+                              <a:off x="0" y="0"/>
+                              <a:ext cx="4419600" cy="1404620"/>
+                            </a:xfrm>
+                            <a:prstGeom prst="rect">
+                              <a:avLst/>
+                            </a:prstGeom>
+                            <a:solidFill>
+                              <a:srgbClr val="FFFFFF"/>
+                            </a:solidFill>
+                            <a:ln w="9525">
+                              <a:noFill/>
+                              <a:miter lim="800000"/>
+                              <a:headEnd/>
+                              <a:tailEnd/>
+                            </a:ln>
+                          </wps:spPr>
+                          <wps:txbx>
+                            <w:txbxContent>
+                              <w:p>
+                                <w:pPr>
+                                  <w:rPr>
+                                    <w:color w:val="AEAAAA" w:themeColor="background2" w:themeShade="BF"/>
+                                  </w:rPr>
+                                </w:pPr>
+                                <w:r>
+                                  <w:rPr>
+                                    <w:color w:val="AEAAAA" w:themeColor="background2" w:themeShade="BF"/>
+                                  </w:rPr>
+                                  <w:t>https://github.com/ThePapaG/CAB403MS</w:t>
+                                </w:r>
+                              </w:p>
+                            </w:txbxContent>
+                          </wps:txbx>
+                          <wps:bodyPr rot="0" vert="horz" wrap="square" lIns="91440" tIns="45720" rIns="91440" bIns="45720" anchor="t" anchorCtr="0">
+                            <a:spAutoFit/>
+                          </wps:bodyPr>
+                        </wps:wsp>
+                      </a:graphicData>
+                    </a:graphic>
+                    <wp14:sizeRelH relativeFrom="margin">
+                      <wp14:pctWidth>0</wp14:pctWidth>
+                    </wp14:sizeRelH>
+                    <wp14:sizeRelV relativeFrom="margin">
+                      <wp14:pctHeight>20000</wp14:pctHeight>
+                    </wp14:sizeRelV>
+                  </wp:anchor>
+                </w:drawing>
+              </mc:Choice>
+              <mc:Fallback>
+                <w:pict>
+                  <v:shapetype w14:anchorId="1F66F997" id="_x0000_t202" coordsize="21600,21600" o:spt="202" path="m,l,21600r21600,l21600,xe">
+                    <v:stroke joinstyle="miter"/>
+                    <v:path gradientshapeok="t" o:connecttype="rect"/>
+                  </v:shapetype>
+                  <v:shape id="Text Box 2" o:spid="_x0000_s1026" type="#_x0000_t202" style="position:absolute;margin-left:27.75pt;margin-top:469.5pt;width:348pt;height:110.6pt;z-index:251662336;visibility:visible;mso-wrap-style:square;mso-width-percent:0;mso-height-percent:200;mso-wrap-distance-left:9pt;mso-wrap-distance-top:3.6pt;mso-wrap-distance-right:9pt;mso-wrap-distance-bottom:3.6pt;mso-position-horizontal:absolute;mso-position-horizontal-relative:text;mso-position-vertical:absolute;mso-position-vertical-relative:text;mso-width-percent:0;mso-height-percent:200;mso-width-relative:margin;mso-height-relative:margin;v-text-anchor:top" o:gfxdata="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" stroked="f">
+                    <v:textbox style="mso-fit-shape-to-text:t">
+                      <w:txbxContent>
+                        <w:p>
+                          <w:pPr>
+                            <w:rPr>
+                              <w:color w:val="AEAAAA" w:themeColor="background2" w:themeShade="BF"/>
+                            </w:rPr>
+                          </w:pPr>
+                          <w:r>
+                            <w:rPr>
+                              <w:color w:val="AEAAAA" w:themeColor="background2" w:themeShade="BF"/>
+                            </w:rPr>
+                            <w:t>https://github.com/ThePapaG/CAB403MS</w:t>
+                          </w:r>
+                        </w:p>
+                      </w:txbxContent>
+                    </v:textbox>
+                    <w10:wrap type="square"/>
+                  </v:shape>
+                </w:pict>
+              </mc:Fallback>
+            </mc:AlternateContent>
+          </w:r>
           <w:r>
             <w:rPr>
               <w:noProof/>
@@ -108,6 +217,7 @@
                                     <w:dataBinding w:prefixMappings="xmlns:ns0='http://purl.org/dc/elements/1.1/' xmlns:ns1='http://schemas.openxmlformats.org/package/2006/metadata/core-properties' " w:xpath="/ns1:coreProperties[1]/ns0:title[1]" w:storeItemID="{6C3C8BC8-F283-45AE-878A-BAB7291924A1}"/>
                                     <w:text/>
                                   </w:sdtPr>
+                                  <w:sdtEndPr/>
                                   <w:sdtContent>
                                     <w:r>
                                       <w:rPr>
@@ -142,6 +252,7 @@
                                   <w:dataBinding w:prefixMappings="xmlns:ns0='http://purl.org/dc/elements/1.1/' xmlns:ns1='http://schemas.openxmlformats.org/package/2006/metadata/core-properties' " w:xpath="/ns1:coreProperties[1]/ns0:subject[1]" w:storeItemID="{6C3C8BC8-F283-45AE-878A-BAB7291924A1}"/>
                                   <w:text/>
                                 </w:sdtPr>
+                                <w:sdtEndPr/>
                                 <w:sdtContent>
                                   <w:p>
                                     <w:pPr>
@@ -180,6 +291,7 @@
                                   <w:dataBinding w:prefixMappings="xmlns:ns0='http://purl.org/dc/elements/1.1/' xmlns:ns1='http://schemas.openxmlformats.org/package/2006/metadata/core-properties' " w:xpath="/ns1:coreProperties[1]/ns0:creator[1]" w:storeItemID="{6C3C8BC8-F283-45AE-878A-BAB7291924A1}"/>
                                   <w:text/>
                                 </w:sdtPr>
+                                <w:sdtEndPr/>
                                 <w:sdtContent>
                                   <w:p>
                                     <w:pPr>
@@ -226,11 +338,7 @@
               </mc:Choice>
               <mc:Fallback>
                 <w:pict>
-                  <v:shapetype w14:anchorId="5B034619" id="_x0000_t202" coordsize="21600,21600" o:spt="202" path="m,l,21600r21600,l21600,xe">
-                    <v:stroke joinstyle="miter"/>
-                    <v:path gradientshapeok="t" o:connecttype="rect"/>
-                  </v:shapetype>
-                  <v:shape id="Text Box 131" o:spid="_x0000_s1026" type="#_x0000_t202" style="position:absolute;margin-left:0;margin-top:0;width:369pt;height:529.2pt;z-index:251660288;visibility:visible;mso-wrap-style:square;mso-width-percent:790;mso-height-percent:350;mso-left-percent:77;mso-top-percent:540;mso-wrap-distance-left:14.4pt;mso-wrap-distance-top:0;mso-wrap-distance-right:14.4pt;mso-wrap-distance-bottom:0;mso-position-horizontal-relative:margin;mso-position-vertical-relative:page;mso-width-percent:790;mso-height-percent:350;mso-left-percent:77;mso-top-percent:540;mso-width-relative:margin;mso-height-relative:page;v-text-anchor:top" o:gfxdata="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" filled="f" stroked="f" strokeweight=".5pt">
+                  <v:shape w14:anchorId="5B034619" id="Text Box 131" o:spid="_x0000_s1027" type="#_x0000_t202" style="position:absolute;margin-left:0;margin-top:0;width:369pt;height:529.2pt;z-index:251660288;visibility:visible;mso-wrap-style:square;mso-width-percent:790;mso-height-percent:350;mso-left-percent:77;mso-top-percent:540;mso-wrap-distance-left:14.4pt;mso-wrap-distance-top:0;mso-wrap-distance-right:14.4pt;mso-wrap-distance-bottom:0;mso-position-horizontal-relative:margin;mso-position-vertical-relative:page;mso-width-percent:790;mso-height-percent:350;mso-left-percent:77;mso-top-percent:540;mso-width-relative:margin;mso-height-relative:page;v-text-anchor:top" o:gfxdata="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" filled="f" stroked="f" strokeweight=".5pt">
                     <v:textbox style="mso-fit-shape-to-text:t" inset="0,0,0,0">
                       <w:txbxContent>
                         <w:p>
@@ -256,6 +364,7 @@
                               <w:dataBinding w:prefixMappings="xmlns:ns0='http://purl.org/dc/elements/1.1/' xmlns:ns1='http://schemas.openxmlformats.org/package/2006/metadata/core-properties' " w:xpath="/ns1:coreProperties[1]/ns0:title[1]" w:storeItemID="{6C3C8BC8-F283-45AE-878A-BAB7291924A1}"/>
                               <w:text/>
                             </w:sdtPr>
+                            <w:sdtEndPr/>
                             <w:sdtContent>
                               <w:r>
                                 <w:rPr>
@@ -290,6 +399,7 @@
                             <w:dataBinding w:prefixMappings="xmlns:ns0='http://purl.org/dc/elements/1.1/' xmlns:ns1='http://schemas.openxmlformats.org/package/2006/metadata/core-properties' " w:xpath="/ns1:coreProperties[1]/ns0:subject[1]" w:storeItemID="{6C3C8BC8-F283-45AE-878A-BAB7291924A1}"/>
                             <w:text/>
                           </w:sdtPr>
+                          <w:sdtEndPr/>
                           <w:sdtContent>
                             <w:p>
                               <w:pPr>
@@ -328,6 +438,7 @@
                             <w:dataBinding w:prefixMappings="xmlns:ns0='http://purl.org/dc/elements/1.1/' xmlns:ns1='http://schemas.openxmlformats.org/package/2006/metadata/core-properties' " w:xpath="/ns1:coreProperties[1]/ns0:creator[1]" w:storeItemID="{6C3C8BC8-F283-45AE-878A-BAB7291924A1}"/>
                             <w:text/>
                           </w:sdtPr>
+                          <w:sdtEndPr/>
                           <w:sdtContent>
                             <w:p>
                               <w:pPr>
@@ -446,6 +557,7 @@
                                     <w:calendar w:val="gregorian"/>
                                   </w:date>
                                 </w:sdtPr>
+                                <w:sdtEndPr/>
                                 <w:sdtContent>
                                   <w:p>
                                     <w:pPr>
@@ -490,7 +602,7 @@
               </mc:Choice>
               <mc:Fallback>
                 <w:pict>
-                  <v:rect w14:anchorId="01A8562B" id="Rectangle 132" o:spid="_x0000_s1027" style="position:absolute;margin-left:-4.4pt;margin-top:0;width:46.8pt;height:77.75pt;z-index:251659264;visibility:visible;mso-wrap-style:square;mso-width-percent:76;mso-height-percent:98;mso-top-percent:23;mso-wrap-distance-left:9pt;mso-wrap-distance-top:0;mso-wrap-distance-right:9pt;mso-wrap-distance-bottom:0;mso-position-horizontal:right;mso-position-horizontal-relative:margin;mso-position-vertical-relative:page;mso-width-percent:76;mso-height-percent:98;mso-top-percent:23;mso-width-relative:page;mso-height-relative:page;v-text-anchor:bottom" o:gfxdata="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" fillcolor="#4472c4 [3204]" stroked="f" strokeweight="1pt">
+                  <v:rect w14:anchorId="01A8562B" id="Rectangle 132" o:spid="_x0000_s1028" style="position:absolute;margin-left:-4.4pt;margin-top:0;width:46.8pt;height:77.75pt;z-index:251659264;visibility:visible;mso-wrap-style:square;mso-width-percent:76;mso-height-percent:98;mso-top-percent:23;mso-wrap-distance-left:9pt;mso-wrap-distance-top:0;mso-wrap-distance-right:9pt;mso-wrap-distance-bottom:0;mso-position-horizontal:right;mso-position-horizontal-relative:margin;mso-position-vertical-relative:page;mso-width-percent:76;mso-height-percent:98;mso-top-percent:23;mso-width-relative:page;mso-height-relative:page;v-text-anchor:bottom" o:gfxdata="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" fillcolor="#4472c4 [3204]" stroked="f" strokeweight="1pt">
                     <o:lock v:ext="edit" aspectratio="t"/>
                     <v:textbox inset="3.6pt,,3.6pt">
                       <w:txbxContent>
@@ -513,6 +625,7 @@
                               <w:calendar w:val="gregorian"/>
                             </w:date>
                           </w:sdtPr>
+                          <w:sdtEndPr/>
                           <w:sdtContent>
                             <w:p>
                               <w:pPr>
@@ -547,6 +660,8 @@
             <w:br w:type="page"/>
           </w:r>
         </w:p>
+        <w:bookmarkStart w:id="0" w:name="_GoBack" w:displacedByCustomXml="next"/>
+        <w:bookmarkEnd w:id="0" w:displacedByCustomXml="next"/>
       </w:sdtContent>
     </w:sdt>
     <w:p>
@@ -715,12 +830,7 @@
     </w:p>
     <w:p>
       <w:r>
-        <w:t>Then to run the respective programs direct to the bin directory and use the c</w:t>
-      </w:r>
-      <w:bookmarkStart w:id="0" w:name="_GoBack"/>
-      <w:bookmarkEnd w:id="0"/>
-      <w:r>
-        <w:t>ommand;</w:t>
+        <w:t>Then to run the respective programs direct to the bin directory and use the command;</w:t>
       </w:r>
     </w:p>
     <w:p>

</xml_diff>